<commit_message>
feat(main): add files lab-6
</commit_message>
<xml_diff>
--- a/labs/lab05/report/report.docx
+++ b/labs/lab05/report/report.docx
@@ -282,88 +282,28 @@
     </w:p>
     <w:p>
       <w:pPr>
-        <w:pStyle w:val="SourceCode"/>
-      </w:pPr>
-      <w:r>
-        <w:rPr>
-          <w:rStyle w:val="BuiltInTok"/>
-        </w:rPr>
-        <w:t xml:space="preserve">print</w:t>
-      </w:r>
-      <w:r>
-        <w:rPr>
-          <w:rStyle w:val="NormalTok"/>
-        </w:rPr>
-        <w:t xml:space="preserve">(mishanya4u</w:t>
-      </w:r>
-      <w:r>
-        <w:rPr>
-          <w:rStyle w:val="OperatorTok"/>
-        </w:rPr>
-        <w:t xml:space="preserve">@</w:t>
-      </w:r>
-      <w:r>
-        <w:rPr>
-          <w:rStyle w:val="NormalTok"/>
-        </w:rPr>
-        <w:t xml:space="preserve">Legenda </w:t>
-      </w:r>
-      <w:r>
-        <w:rPr>
-          <w:rStyle w:val="KeywordTok"/>
-        </w:rPr>
-        <w:t xml:space="preserve">in</w:t>
-      </w:r>
-      <w:r>
-        <w:rPr>
-          <w:rStyle w:val="NormalTok"/>
-        </w:rPr>
+        <w:numPr>
+          <w:ilvl w:val="0"/>
+          <w:numId w:val="1000"/>
+        </w:numPr>
+        <w:pStyle w:val="Compact"/>
+      </w:pPr>
+    </w:p>
+    <w:p>
+      <w:pPr>
+        <w:pStyle w:val="FirstParagraph"/>
+      </w:pPr>
+      <w:r>
+        <w:t xml:space="preserve">mishanya4u@Legenda in ~ via C v13.2.1-gcc</w:t>
+      </w:r>
+      <w:r>
         <w:t xml:space="preserve"> </w:t>
       </w:r>
       <w:r>
-        <w:rPr>
-          <w:rStyle w:val="OperatorTok"/>
-        </w:rPr>
-        <w:t xml:space="preserve">~</w:t>
-      </w:r>
-      <w:r>
-        <w:rPr>
-          <w:rStyle w:val="NormalTok"/>
-        </w:rPr>
-        <w:t xml:space="preserve"> via C v13</w:t>
-      </w:r>
-      <w:r>
-        <w:rPr>
-          <w:rStyle w:val="FloatTok"/>
-        </w:rPr>
-        <w:t xml:space="preserve">.2.1</w:t>
-      </w:r>
-      <w:r>
-        <w:rPr>
-          <w:rStyle w:val="OperatorTok"/>
-        </w:rPr>
-        <w:t xml:space="preserve">-</w:t>
-      </w:r>
-      <w:r>
-        <w:rPr>
-          <w:rStyle w:val="NormalTok"/>
-        </w:rPr>
-        <w:t xml:space="preserve">gcc)</w:t>
-      </w:r>
-      <w:r>
-        <w:br/>
-      </w:r>
-      <w:r>
-        <w:rPr>
-          <w:rStyle w:val="OperatorTok"/>
-        </w:rPr>
-        <w:t xml:space="preserve">&gt;&gt;</w:t>
-      </w:r>
-      <w:r>
-        <w:rPr>
-          <w:rStyle w:val="NormalTok"/>
-        </w:rPr>
-        <w:t xml:space="preserve"> mc</w:t>
+        <w:t xml:space="preserve"> </w:t>
+      </w:r>
+      <w:r>
+        <w:t xml:space="preserve">→ mc</w:t>
       </w:r>
     </w:p>
     <w:p>

</xml_diff>